<commit_message>
Integrando complemento minuta Marzo
</commit_message>
<xml_diff>
--- a/qualtcom/Organizacional/Medicion y Monitoreo/Minuta_monitoreo-150331.docx
+++ b/qualtcom/Organizacional/Medicion y Monitoreo/Minuta_monitoreo-150331.docx
@@ -603,9 +603,10 @@
     </w:p>
     <w:p>
       <w:pPr>
+        <w:pStyle w:val="Prrafodelista"/>
         <w:numPr>
           <w:ilvl w:val="0"/>
-          <w:numId w:val="1"/>
+          <w:numId w:val="5"/>
         </w:numPr>
         <w:autoSpaceDE w:val="0"/>
         <w:autoSpaceDN w:val="0"/>
@@ -658,6 +659,10 @@
     <w:p>
       <w:pPr>
         <w:pStyle w:val="Prrafodelista"/>
+        <w:numPr>
+          <w:ilvl w:val="1"/>
+          <w:numId w:val="5"/>
+        </w:numPr>
         <w:autoSpaceDE w:val="0"/>
         <w:autoSpaceDN w:val="0"/>
         <w:adjustRightInd w:val="0"/>
@@ -697,6 +702,10 @@
     <w:p>
       <w:pPr>
         <w:pStyle w:val="Prrafodelista"/>
+        <w:numPr>
+          <w:ilvl w:val="1"/>
+          <w:numId w:val="5"/>
+        </w:numPr>
         <w:autoSpaceDE w:val="0"/>
         <w:autoSpaceDN w:val="0"/>
         <w:adjustRightInd w:val="0"/>
@@ -780,9 +789,10 @@
     </w:p>
     <w:p>
       <w:pPr>
+        <w:pStyle w:val="Prrafodelista"/>
         <w:numPr>
           <w:ilvl w:val="0"/>
-          <w:numId w:val="1"/>
+          <w:numId w:val="5"/>
         </w:numPr>
         <w:autoSpaceDE w:val="0"/>
         <w:autoSpaceDN w:val="0"/>
@@ -807,41 +817,224 @@
     </w:p>
     <w:p>
       <w:pPr>
-        <w:autoSpaceDE w:val="0"/>
-        <w:autoSpaceDN w:val="0"/>
-        <w:adjustRightInd w:val="0"/>
-        <w:spacing w:after="0" w:line="240" w:lineRule="auto"/>
-        <w:ind w:left="720"/>
-        <w:rPr>
-          <w:rFonts w:ascii="Avenir Book" w:hAnsi="Avenir Book" w:cs="Arial"/>
-          <w:color w:val="000000"/>
-          <w:sz w:val="21"/>
-          <w:szCs w:val="21"/>
-        </w:rPr>
-      </w:pPr>
-      <w:r>
-        <w:rPr>
-          <w:rFonts w:ascii="Avenir Book" w:hAnsi="Avenir Book" w:cs="Arial"/>
-          <w:color w:val="000000"/>
-          <w:sz w:val="21"/>
-          <w:szCs w:val="21"/>
-        </w:rPr>
-        <w:t>Como se encuentra establecido en el Plan de Métricas.</w:t>
-      </w:r>
-    </w:p>
-    <w:p>
-      <w:pPr>
-        <w:autoSpaceDE w:val="0"/>
-        <w:autoSpaceDN w:val="0"/>
-        <w:adjustRightInd w:val="0"/>
-        <w:spacing w:after="0" w:line="240" w:lineRule="auto"/>
-        <w:rPr>
-          <w:rFonts w:ascii="Avenir Book" w:hAnsi="Avenir Book" w:cs="Arial"/>
-          <w:color w:val="000000"/>
-          <w:sz w:val="19"/>
-          <w:szCs w:val="19"/>
-        </w:rPr>
-      </w:pPr>
+        <w:pStyle w:val="Prrafodelista"/>
+        <w:numPr>
+          <w:ilvl w:val="1"/>
+          <w:numId w:val="5"/>
+        </w:numPr>
+        <w:autoSpaceDE w:val="0"/>
+        <w:autoSpaceDN w:val="0"/>
+        <w:adjustRightInd w:val="0"/>
+        <w:spacing w:after="0" w:line="240" w:lineRule="auto"/>
+        <w:rPr>
+          <w:rFonts w:ascii="Avenir Book" w:hAnsi="Avenir Book" w:cs="Arial"/>
+          <w:color w:val="000000"/>
+          <w:sz w:val="21"/>
+          <w:szCs w:val="21"/>
+        </w:rPr>
+      </w:pPr>
+      <w:r>
+        <w:rPr>
+          <w:rFonts w:ascii="Avenir Book" w:hAnsi="Avenir Book" w:cs="Arial"/>
+          <w:color w:val="000000"/>
+          <w:sz w:val="21"/>
+          <w:szCs w:val="21"/>
+        </w:rPr>
+        <w:t>Se da seguimiento con el reporte presentado anteriormente</w:t>
+      </w:r>
+      <w:r>
+        <w:rPr>
+          <w:rFonts w:ascii="Avenir Book" w:hAnsi="Avenir Book" w:cs="Arial"/>
+          <w:color w:val="000000"/>
+          <w:sz w:val="21"/>
+          <w:szCs w:val="21"/>
+        </w:rPr>
+        <w:t xml:space="preserve"> y se genera una observación del mismo ya que se siguen presentando desviaciones mayores en las secciones de costos y esfuerzo pese a que se tienen registrados clientes a los cuales se les brinda el servicio a prestar, por otra parte el resto de los riesgos siguen en el estado actual ya que no se han p</w:t>
+      </w:r>
+      <w:r>
+        <w:rPr>
+          <w:rFonts w:ascii="Avenir Book" w:hAnsi="Avenir Book" w:cs="Arial"/>
+          <w:color w:val="000000"/>
+          <w:sz w:val="21"/>
+          <w:szCs w:val="21"/>
+        </w:rPr>
+        <w:t>resentado ninguno en particular.</w:t>
+      </w:r>
+    </w:p>
+    <w:p>
+      <w:pPr>
+        <w:pStyle w:val="Prrafodelista"/>
+        <w:numPr>
+          <w:ilvl w:val="1"/>
+          <w:numId w:val="5"/>
+        </w:numPr>
+        <w:autoSpaceDE w:val="0"/>
+        <w:autoSpaceDN w:val="0"/>
+        <w:adjustRightInd w:val="0"/>
+        <w:spacing w:after="0" w:line="240" w:lineRule="auto"/>
+        <w:rPr>
+          <w:rFonts w:ascii="Avenir Book" w:hAnsi="Avenir Book" w:cs="Arial"/>
+          <w:color w:val="000000"/>
+          <w:sz w:val="21"/>
+          <w:szCs w:val="21"/>
+        </w:rPr>
+      </w:pPr>
+      <w:r>
+        <w:rPr>
+          <w:rFonts w:ascii="Avenir Book" w:hAnsi="Avenir Book" w:cs="Arial"/>
+          <w:color w:val="000000"/>
+          <w:sz w:val="21"/>
+          <w:szCs w:val="21"/>
+        </w:rPr>
+        <w:t>Se evalúa la periodicidad con la que debe generarse mantenimiento al servicio web contemplado en el plan de riesgos resumiendo conveniente generar limpieza de forma mensual y se acepta el cargo en nombre de Jovanny zepeda</w:t>
+      </w:r>
+      <w:r>
+        <w:rPr>
+          <w:rFonts w:ascii="Avenir Book" w:hAnsi="Avenir Book" w:cs="Arial"/>
+          <w:color w:val="000000"/>
+          <w:sz w:val="21"/>
+          <w:szCs w:val="21"/>
+        </w:rPr>
+        <w:t>.</w:t>
+      </w:r>
+    </w:p>
+    <w:p>
+      <w:pPr>
+        <w:pStyle w:val="Prrafodelista"/>
+        <w:numPr>
+          <w:ilvl w:val="1"/>
+          <w:numId w:val="5"/>
+        </w:numPr>
+        <w:autoSpaceDE w:val="0"/>
+        <w:autoSpaceDN w:val="0"/>
+        <w:adjustRightInd w:val="0"/>
+        <w:spacing w:after="0" w:line="240" w:lineRule="auto"/>
+        <w:rPr>
+          <w:rFonts w:ascii="Avenir Book" w:hAnsi="Avenir Book" w:cs="Arial"/>
+          <w:color w:val="000000"/>
+          <w:sz w:val="21"/>
+          <w:szCs w:val="21"/>
+        </w:rPr>
+      </w:pPr>
+      <w:r>
+        <w:rPr>
+          <w:rFonts w:ascii="Avenir Book" w:hAnsi="Avenir Book" w:cs="Arial"/>
+          <w:color w:val="000000"/>
+          <w:sz w:val="21"/>
+          <w:szCs w:val="21"/>
+        </w:rPr>
+        <w:t>Se ejecuta el plan de mitigación respaldando la información</w:t>
+      </w:r>
+      <w:bookmarkStart w:id="0" w:name="_GoBack"/>
+      <w:bookmarkEnd w:id="0"/>
+      <w:r>
+        <w:rPr>
+          <w:rFonts w:ascii="Avenir Book" w:hAnsi="Avenir Book" w:cs="Arial"/>
+          <w:color w:val="000000"/>
+          <w:sz w:val="21"/>
+          <w:szCs w:val="21"/>
+        </w:rPr>
+        <w:t xml:space="preserve"> del servidor Mantis en el repositorio de documentos para el proyecto solo que en este caso se hace uso de la línea Respaldo.</w:t>
+      </w:r>
+    </w:p>
+    <w:p>
+      <w:pPr>
+        <w:autoSpaceDE w:val="0"/>
+        <w:autoSpaceDN w:val="0"/>
+        <w:adjustRightInd w:val="0"/>
+        <w:spacing w:after="0" w:line="240" w:lineRule="auto"/>
+        <w:ind w:left="708"/>
+        <w:rPr>
+          <w:rFonts w:ascii="Avenir Book" w:hAnsi="Avenir Book" w:cs="Arial"/>
+          <w:color w:val="000000"/>
+          <w:sz w:val="21"/>
+          <w:szCs w:val="21"/>
+        </w:rPr>
+      </w:pPr>
+    </w:p>
+    <w:p>
+      <w:pPr>
+        <w:pStyle w:val="Prrafodelista"/>
+        <w:numPr>
+          <w:ilvl w:val="0"/>
+          <w:numId w:val="5"/>
+        </w:numPr>
+        <w:autoSpaceDE w:val="0"/>
+        <w:autoSpaceDN w:val="0"/>
+        <w:adjustRightInd w:val="0"/>
+        <w:spacing w:after="0" w:line="240" w:lineRule="auto"/>
+        <w:rPr>
+          <w:rFonts w:ascii="Avenir Book" w:hAnsi="Avenir Book" w:cs="Arial"/>
+          <w:color w:val="000000"/>
+          <w:sz w:val="21"/>
+          <w:szCs w:val="21"/>
+        </w:rPr>
+      </w:pPr>
+      <w:r>
+        <w:rPr>
+          <w:rFonts w:ascii="Avenir Book" w:hAnsi="Avenir Book" w:cs="Arial"/>
+          <w:color w:val="000000"/>
+          <w:sz w:val="21"/>
+          <w:szCs w:val="21"/>
+        </w:rPr>
+        <w:t>Tema Tratamiento de inconformidades</w:t>
+      </w:r>
+    </w:p>
+    <w:p>
+      <w:pPr>
+        <w:pStyle w:val="Prrafodelista"/>
+        <w:numPr>
+          <w:ilvl w:val="1"/>
+          <w:numId w:val="5"/>
+        </w:numPr>
+        <w:autoSpaceDE w:val="0"/>
+        <w:autoSpaceDN w:val="0"/>
+        <w:adjustRightInd w:val="0"/>
+        <w:spacing w:after="0" w:line="240" w:lineRule="auto"/>
+        <w:rPr>
+          <w:rFonts w:ascii="Avenir Book" w:hAnsi="Avenir Book" w:cs="Arial"/>
+          <w:color w:val="000000"/>
+          <w:sz w:val="21"/>
+          <w:szCs w:val="21"/>
+        </w:rPr>
+      </w:pPr>
+      <w:r>
+        <w:rPr>
+          <w:rFonts w:ascii="Avenir Book" w:hAnsi="Avenir Book" w:cs="Arial"/>
+          <w:color w:val="000000"/>
+          <w:sz w:val="21"/>
+          <w:szCs w:val="21"/>
+        </w:rPr>
+        <w:t>Se determina la solución a la inconformidad presentada sobre el correo electrónico dando como solución al mismo la acción de enviar correo la próxima vez que se actualice la línea base.</w:t>
+      </w:r>
+    </w:p>
+    <w:p>
+      <w:pPr>
+        <w:pStyle w:val="Prrafodelista"/>
+        <w:numPr>
+          <w:ilvl w:val="1"/>
+          <w:numId w:val="5"/>
+        </w:numPr>
+        <w:autoSpaceDE w:val="0"/>
+        <w:autoSpaceDN w:val="0"/>
+        <w:adjustRightInd w:val="0"/>
+        <w:spacing w:after="0" w:line="240" w:lineRule="auto"/>
+        <w:rPr>
+          <w:rFonts w:ascii="Avenir Book" w:hAnsi="Avenir Book" w:cs="Arial"/>
+          <w:color w:val="000000"/>
+          <w:sz w:val="21"/>
+          <w:szCs w:val="21"/>
+        </w:rPr>
+      </w:pPr>
+      <w:r>
+        <w:rPr>
+          <w:rFonts w:ascii="Avenir Book" w:hAnsi="Avenir Book" w:cs="Arial"/>
+          <w:color w:val="000000"/>
+          <w:sz w:val="21"/>
+          <w:szCs w:val="21"/>
+        </w:rPr>
+        <w:t>Se presenta una inconformidad la cual surge por la omisión a la generación de las encuestas de satisfacción a los clientes planeados de forma mensual.</w:t>
+      </w:r>
     </w:p>
     <w:p>
       <w:pPr>
@@ -1030,37 +1223,7 @@
                 <w:sz w:val="20"/>
                 <w:szCs w:val="20"/>
               </w:rPr>
-              <w:t xml:space="preserve">Continuar con el trabajo de las </w:t>
-            </w:r>
-            <w:r>
-              <w:rPr>
-                <w:rFonts w:ascii="Avenir Book" w:hAnsi="Avenir Book" w:cs="Arial"/>
-                <w:bCs/>
-                <w:color w:val="000000"/>
-                <w:sz w:val="20"/>
-                <w:szCs w:val="20"/>
-              </w:rPr>
-              <w:t xml:space="preserve">acciones correctivas para </w:t>
-            </w:r>
-            <w:r>
-              <w:rPr>
-                <w:rFonts w:ascii="Avenir Book" w:hAnsi="Avenir Book" w:cs="Arial"/>
-                <w:bCs/>
-                <w:color w:val="000000"/>
-                <w:sz w:val="20"/>
-                <w:szCs w:val="20"/>
-              </w:rPr>
-              <w:t>continuar con la reducción de</w:t>
-            </w:r>
-            <w:r>
-              <w:rPr>
-                <w:rFonts w:ascii="Avenir Book" w:hAnsi="Avenir Book" w:cs="Arial"/>
-                <w:bCs/>
-                <w:color w:val="000000"/>
-                <w:sz w:val="20"/>
-                <w:szCs w:val="20"/>
-              </w:rPr>
-              <w:t xml:space="preserve"> las desviaciones </w:t>
+              <w:t>Generar encuestas de satisfacción obligatorias para el mes de abril</w:t>
             </w:r>
           </w:p>
         </w:tc>
@@ -1090,7 +1253,7 @@
                 <w:sz w:val="20"/>
                 <w:szCs w:val="20"/>
               </w:rPr>
-              <w:t>Fidel Reyna</w:t>
+              <w:t>Jovanny Zepeda</w:t>
             </w:r>
           </w:p>
         </w:tc>
@@ -1310,8 +1473,6 @@
         </w:rPr>
         <w:t>Abril</w:t>
       </w:r>
-      <w:bookmarkStart w:id="0" w:name="_GoBack"/>
-      <w:bookmarkEnd w:id="0"/>
       <w:r>
         <w:rPr>
           <w:rFonts w:ascii="Avenir Book" w:hAnsi="Avenir Book" w:cs="Arial"/>
@@ -1385,6 +1546,92 @@
 <file path=word/numbering.xml><?xml version="1.0" encoding="utf-8"?>
 <w:numbering xmlns:wpc="http://schemas.microsoft.com/office/word/2010/wordprocessingCanvas" xmlns:mc="http://schemas.openxmlformats.org/markup-compatibility/2006" xmlns:o="urn:schemas-microsoft-com:office:office" xmlns:r="http://schemas.openxmlformats.org/officeDocument/2006/relationships" xmlns:m="http://schemas.openxmlformats.org/officeDocument/2006/math" xmlns:v="urn:schemas-microsoft-com:vml" xmlns:wp14="http://schemas.microsoft.com/office/word/2010/wordprocessingDrawing" xmlns:wp="http://schemas.openxmlformats.org/drawingml/2006/wordprocessingDrawing" xmlns:w10="urn:schemas-microsoft-com:office:word" xmlns:w="http://schemas.openxmlformats.org/wordprocessingml/2006/main" xmlns:w14="http://schemas.microsoft.com/office/word/2010/wordml" xmlns:w15="http://schemas.microsoft.com/office/word/2012/wordml" xmlns:wpg="http://schemas.microsoft.com/office/word/2010/wordprocessingGroup" xmlns:wpi="http://schemas.microsoft.com/office/word/2010/wordprocessingInk" xmlns:wne="http://schemas.microsoft.com/office/word/2006/wordml" xmlns:wps="http://schemas.microsoft.com/office/word/2010/wordprocessingShape" mc:Ignorable="w14 w15 wp14">
   <w:abstractNum w:abstractNumId="0">
+    <w:nsid w:val="28E64A6C"/>
+    <w:multiLevelType w:val="hybridMultilevel"/>
+    <w:tmpl w:val="8B9A23A8"/>
+    <w:lvl w:ilvl="0" w:tplc="080A000F">
+      <w:start w:val="1"/>
+      <w:numFmt w:val="decimal"/>
+      <w:lvlText w:val="%1."/>
+      <w:lvlJc w:val="left"/>
+      <w:pPr>
+        <w:ind w:left="720" w:hanging="360"/>
+      </w:pPr>
+    </w:lvl>
+    <w:lvl w:ilvl="1" w:tplc="080A0019">
+      <w:start w:val="1"/>
+      <w:numFmt w:val="lowerLetter"/>
+      <w:lvlText w:val="%2."/>
+      <w:lvlJc w:val="left"/>
+      <w:pPr>
+        <w:ind w:left="1440" w:hanging="360"/>
+      </w:pPr>
+    </w:lvl>
+    <w:lvl w:ilvl="2" w:tplc="080A001B" w:tentative="1">
+      <w:start w:val="1"/>
+      <w:numFmt w:val="lowerRoman"/>
+      <w:lvlText w:val="%3."/>
+      <w:lvlJc w:val="right"/>
+      <w:pPr>
+        <w:ind w:left="2160" w:hanging="180"/>
+      </w:pPr>
+    </w:lvl>
+    <w:lvl w:ilvl="3" w:tplc="080A000F" w:tentative="1">
+      <w:start w:val="1"/>
+      <w:numFmt w:val="decimal"/>
+      <w:lvlText w:val="%4."/>
+      <w:lvlJc w:val="left"/>
+      <w:pPr>
+        <w:ind w:left="2880" w:hanging="360"/>
+      </w:pPr>
+    </w:lvl>
+    <w:lvl w:ilvl="4" w:tplc="080A0019" w:tentative="1">
+      <w:start w:val="1"/>
+      <w:numFmt w:val="lowerLetter"/>
+      <w:lvlText w:val="%5."/>
+      <w:lvlJc w:val="left"/>
+      <w:pPr>
+        <w:ind w:left="3600" w:hanging="360"/>
+      </w:pPr>
+    </w:lvl>
+    <w:lvl w:ilvl="5" w:tplc="080A001B" w:tentative="1">
+      <w:start w:val="1"/>
+      <w:numFmt w:val="lowerRoman"/>
+      <w:lvlText w:val="%6."/>
+      <w:lvlJc w:val="right"/>
+      <w:pPr>
+        <w:ind w:left="4320" w:hanging="180"/>
+      </w:pPr>
+    </w:lvl>
+    <w:lvl w:ilvl="6" w:tplc="080A000F" w:tentative="1">
+      <w:start w:val="1"/>
+      <w:numFmt w:val="decimal"/>
+      <w:lvlText w:val="%7."/>
+      <w:lvlJc w:val="left"/>
+      <w:pPr>
+        <w:ind w:left="5040" w:hanging="360"/>
+      </w:pPr>
+    </w:lvl>
+    <w:lvl w:ilvl="7" w:tplc="080A0019" w:tentative="1">
+      <w:start w:val="1"/>
+      <w:numFmt w:val="lowerLetter"/>
+      <w:lvlText w:val="%8."/>
+      <w:lvlJc w:val="left"/>
+      <w:pPr>
+        <w:ind w:left="5760" w:hanging="360"/>
+      </w:pPr>
+    </w:lvl>
+    <w:lvl w:ilvl="8" w:tplc="080A001B" w:tentative="1">
+      <w:start w:val="1"/>
+      <w:numFmt w:val="lowerRoman"/>
+      <w:lvlText w:val="%9."/>
+      <w:lvlJc w:val="right"/>
+      <w:pPr>
+        <w:ind w:left="6480" w:hanging="180"/>
+      </w:pPr>
+    </w:lvl>
+  </w:abstractNum>
+  <w:abstractNum w:abstractNumId="1">
     <w:nsid w:val="37A876B1"/>
     <w:multiLevelType w:val="hybridMultilevel"/>
     <w:tmpl w:val="7BC22D3E"/>
@@ -1470,7 +1717,93 @@
       </w:pPr>
     </w:lvl>
   </w:abstractNum>
-  <w:abstractNum w:abstractNumId="1">
+  <w:abstractNum w:abstractNumId="2">
+    <w:nsid w:val="432D65C5"/>
+    <w:multiLevelType w:val="hybridMultilevel"/>
+    <w:tmpl w:val="B11613B0"/>
+    <w:lvl w:ilvl="0" w:tplc="080A000F">
+      <w:start w:val="1"/>
+      <w:numFmt w:val="decimal"/>
+      <w:lvlText w:val="%1."/>
+      <w:lvlJc w:val="left"/>
+      <w:pPr>
+        <w:ind w:left="720" w:hanging="360"/>
+      </w:pPr>
+    </w:lvl>
+    <w:lvl w:ilvl="1" w:tplc="080A0019">
+      <w:start w:val="1"/>
+      <w:numFmt w:val="lowerLetter"/>
+      <w:lvlText w:val="%2."/>
+      <w:lvlJc w:val="left"/>
+      <w:pPr>
+        <w:ind w:left="1440" w:hanging="360"/>
+      </w:pPr>
+    </w:lvl>
+    <w:lvl w:ilvl="2" w:tplc="080A001B" w:tentative="1">
+      <w:start w:val="1"/>
+      <w:numFmt w:val="lowerRoman"/>
+      <w:lvlText w:val="%3."/>
+      <w:lvlJc w:val="right"/>
+      <w:pPr>
+        <w:ind w:left="2160" w:hanging="180"/>
+      </w:pPr>
+    </w:lvl>
+    <w:lvl w:ilvl="3" w:tplc="080A000F" w:tentative="1">
+      <w:start w:val="1"/>
+      <w:numFmt w:val="decimal"/>
+      <w:lvlText w:val="%4."/>
+      <w:lvlJc w:val="left"/>
+      <w:pPr>
+        <w:ind w:left="2880" w:hanging="360"/>
+      </w:pPr>
+    </w:lvl>
+    <w:lvl w:ilvl="4" w:tplc="080A0019" w:tentative="1">
+      <w:start w:val="1"/>
+      <w:numFmt w:val="lowerLetter"/>
+      <w:lvlText w:val="%5."/>
+      <w:lvlJc w:val="left"/>
+      <w:pPr>
+        <w:ind w:left="3600" w:hanging="360"/>
+      </w:pPr>
+    </w:lvl>
+    <w:lvl w:ilvl="5" w:tplc="080A001B" w:tentative="1">
+      <w:start w:val="1"/>
+      <w:numFmt w:val="lowerRoman"/>
+      <w:lvlText w:val="%6."/>
+      <w:lvlJc w:val="right"/>
+      <w:pPr>
+        <w:ind w:left="4320" w:hanging="180"/>
+      </w:pPr>
+    </w:lvl>
+    <w:lvl w:ilvl="6" w:tplc="080A000F" w:tentative="1">
+      <w:start w:val="1"/>
+      <w:numFmt w:val="decimal"/>
+      <w:lvlText w:val="%7."/>
+      <w:lvlJc w:val="left"/>
+      <w:pPr>
+        <w:ind w:left="5040" w:hanging="360"/>
+      </w:pPr>
+    </w:lvl>
+    <w:lvl w:ilvl="7" w:tplc="080A0019" w:tentative="1">
+      <w:start w:val="1"/>
+      <w:numFmt w:val="lowerLetter"/>
+      <w:lvlText w:val="%8."/>
+      <w:lvlJc w:val="left"/>
+      <w:pPr>
+        <w:ind w:left="5760" w:hanging="360"/>
+      </w:pPr>
+    </w:lvl>
+    <w:lvl w:ilvl="8" w:tplc="080A001B" w:tentative="1">
+      <w:start w:val="1"/>
+      <w:numFmt w:val="lowerRoman"/>
+      <w:lvlText w:val="%9."/>
+      <w:lvlJc w:val="right"/>
+      <w:pPr>
+        <w:ind w:left="6480" w:hanging="180"/>
+      </w:pPr>
+    </w:lvl>
+  </w:abstractNum>
+  <w:abstractNum w:abstractNumId="3">
     <w:nsid w:val="6266213A"/>
     <w:multiLevelType w:val="hybridMultilevel"/>
     <w:tmpl w:val="7BC22D3E"/>
@@ -1556,11 +1889,106 @@
       </w:pPr>
     </w:lvl>
   </w:abstractNum>
+  <w:abstractNum w:abstractNumId="4">
+    <w:nsid w:val="6BC776F6"/>
+    <w:multiLevelType w:val="hybridMultilevel"/>
+    <w:tmpl w:val="387C7882"/>
+    <w:lvl w:ilvl="0" w:tplc="080A000F">
+      <w:start w:val="1"/>
+      <w:numFmt w:val="decimal"/>
+      <w:lvlText w:val="%1."/>
+      <w:lvlJc w:val="left"/>
+      <w:pPr>
+        <w:ind w:left="720" w:hanging="360"/>
+      </w:pPr>
+    </w:lvl>
+    <w:lvl w:ilvl="1" w:tplc="080A0019">
+      <w:start w:val="1"/>
+      <w:numFmt w:val="lowerLetter"/>
+      <w:lvlText w:val="%2."/>
+      <w:lvlJc w:val="left"/>
+      <w:pPr>
+        <w:ind w:left="1440" w:hanging="360"/>
+      </w:pPr>
+    </w:lvl>
+    <w:lvl w:ilvl="2" w:tplc="080A001B" w:tentative="1">
+      <w:start w:val="1"/>
+      <w:numFmt w:val="lowerRoman"/>
+      <w:lvlText w:val="%3."/>
+      <w:lvlJc w:val="right"/>
+      <w:pPr>
+        <w:ind w:left="2160" w:hanging="180"/>
+      </w:pPr>
+    </w:lvl>
+    <w:lvl w:ilvl="3" w:tplc="080A000F" w:tentative="1">
+      <w:start w:val="1"/>
+      <w:numFmt w:val="decimal"/>
+      <w:lvlText w:val="%4."/>
+      <w:lvlJc w:val="left"/>
+      <w:pPr>
+        <w:ind w:left="2880" w:hanging="360"/>
+      </w:pPr>
+    </w:lvl>
+    <w:lvl w:ilvl="4" w:tplc="080A0019" w:tentative="1">
+      <w:start w:val="1"/>
+      <w:numFmt w:val="lowerLetter"/>
+      <w:lvlText w:val="%5."/>
+      <w:lvlJc w:val="left"/>
+      <w:pPr>
+        <w:ind w:left="3600" w:hanging="360"/>
+      </w:pPr>
+    </w:lvl>
+    <w:lvl w:ilvl="5" w:tplc="080A001B" w:tentative="1">
+      <w:start w:val="1"/>
+      <w:numFmt w:val="lowerRoman"/>
+      <w:lvlText w:val="%6."/>
+      <w:lvlJc w:val="right"/>
+      <w:pPr>
+        <w:ind w:left="4320" w:hanging="180"/>
+      </w:pPr>
+    </w:lvl>
+    <w:lvl w:ilvl="6" w:tplc="080A000F" w:tentative="1">
+      <w:start w:val="1"/>
+      <w:numFmt w:val="decimal"/>
+      <w:lvlText w:val="%7."/>
+      <w:lvlJc w:val="left"/>
+      <w:pPr>
+        <w:ind w:left="5040" w:hanging="360"/>
+      </w:pPr>
+    </w:lvl>
+    <w:lvl w:ilvl="7" w:tplc="080A0019" w:tentative="1">
+      <w:start w:val="1"/>
+      <w:numFmt w:val="lowerLetter"/>
+      <w:lvlText w:val="%8."/>
+      <w:lvlJc w:val="left"/>
+      <w:pPr>
+        <w:ind w:left="5760" w:hanging="360"/>
+      </w:pPr>
+    </w:lvl>
+    <w:lvl w:ilvl="8" w:tplc="080A001B" w:tentative="1">
+      <w:start w:val="1"/>
+      <w:numFmt w:val="lowerRoman"/>
+      <w:lvlText w:val="%9."/>
+      <w:lvlJc w:val="right"/>
+      <w:pPr>
+        <w:ind w:left="6480" w:hanging="180"/>
+      </w:pPr>
+    </w:lvl>
+  </w:abstractNum>
   <w:num w:numId="1">
+    <w:abstractNumId w:val="1"/>
+  </w:num>
+  <w:num w:numId="2">
+    <w:abstractNumId w:val="3"/>
+  </w:num>
+  <w:num w:numId="3">
+    <w:abstractNumId w:val="2"/>
+  </w:num>
+  <w:num w:numId="4">
     <w:abstractNumId w:val="0"/>
   </w:num>
-  <w:num w:numId="2">
-    <w:abstractNumId w:val="1"/>
+  <w:num w:numId="5">
+    <w:abstractNumId w:val="4"/>
   </w:num>
 </w:numbering>
 </file>

</xml_diff>

<commit_message>
Minuta monitoreo marzo , versionado
</commit_message>
<xml_diff>
--- a/qualtcom/Organizacional/Medicion y Monitoreo/Minuta_monitoreo-150331.docx
+++ b/qualtcom/Organizacional/Medicion y Monitoreo/Minuta_monitoreo-150331.docx
@@ -670,10 +670,19 @@
         <w:rPr>
           <w:rFonts w:ascii="Avenir Book" w:hAnsi="Avenir Book" w:cs="Arial"/>
           <w:color w:val="000000"/>
+          <w:sz w:val="21"/>
+          <w:szCs w:val="21"/>
+        </w:rPr>
+      </w:pPr>
+      <w:r>
+        <w:rPr>
+          <w:rFonts w:ascii="Avenir Book" w:hAnsi="Avenir Book" w:cs="Arial"/>
+          <w:color w:val="000000"/>
           <w:sz w:val="19"/>
           <w:szCs w:val="19"/>
         </w:rPr>
-      </w:pPr>
+        <w:t>Se</w:t>
+      </w:r>
       <w:r>
         <w:rPr>
           <w:rFonts w:ascii="Avenir Book" w:hAnsi="Avenir Book" w:cs="Arial"/>
@@ -681,23 +690,38 @@
           <w:sz w:val="19"/>
           <w:szCs w:val="19"/>
         </w:rPr>
-        <w:t>Se concentró en un documento las variaciones que se encontraron entre la referencia planeada y  el dato real. Para esto se tomó en cuenta la desviación de Costos, el apego a los Procesos, el apego a los Productos, la parte física y funcional, además del Índice de Satisfacción.</w:t>
-      </w:r>
+        <w:t xml:space="preserve"> generan cambios con respecto al reporte del mes pasado debido a que en esta ocasión se generan acciones de costo y esfuerzo por la integración de clientes al sistema, sin embargo se muestra una gran desviación debido a que es el inicio del proyecto.</w:t>
+      </w:r>
+      <w:bookmarkStart w:id="0" w:name="_GoBack"/>
+      <w:bookmarkEnd w:id="0"/>
     </w:p>
     <w:p>
       <w:pPr>
         <w:pStyle w:val="Prrafodelista"/>
-        <w:autoSpaceDE w:val="0"/>
-        <w:autoSpaceDN w:val="0"/>
-        <w:adjustRightInd w:val="0"/>
-        <w:spacing w:after="0" w:line="240" w:lineRule="auto"/>
-        <w:rPr>
-          <w:rFonts w:ascii="Avenir Book" w:hAnsi="Avenir Book" w:cs="Arial"/>
-          <w:color w:val="000000"/>
-          <w:sz w:val="19"/>
-          <w:szCs w:val="19"/>
-        </w:rPr>
-      </w:pPr>
+        <w:numPr>
+          <w:ilvl w:val="0"/>
+          <w:numId w:val="5"/>
+        </w:numPr>
+        <w:autoSpaceDE w:val="0"/>
+        <w:autoSpaceDN w:val="0"/>
+        <w:adjustRightInd w:val="0"/>
+        <w:spacing w:after="0" w:line="240" w:lineRule="auto"/>
+        <w:rPr>
+          <w:rFonts w:ascii="Avenir Book" w:hAnsi="Avenir Book" w:cs="Arial"/>
+          <w:color w:val="000000"/>
+          <w:sz w:val="21"/>
+          <w:szCs w:val="21"/>
+        </w:rPr>
+      </w:pPr>
+      <w:r>
+        <w:rPr>
+          <w:rFonts w:ascii="Avenir Book" w:hAnsi="Avenir Book" w:cs="Arial"/>
+          <w:color w:val="000000"/>
+          <w:sz w:val="21"/>
+          <w:szCs w:val="21"/>
+        </w:rPr>
+        <w:t>Tema Análisis de Riesgos.</w:t>
+      </w:r>
     </w:p>
     <w:p>
       <w:pPr>
@@ -713,106 +737,36 @@
         <w:rPr>
           <w:rFonts w:ascii="Avenir Book" w:hAnsi="Avenir Book" w:cs="Arial"/>
           <w:color w:val="000000"/>
-          <w:sz w:val="19"/>
-          <w:szCs w:val="19"/>
-        </w:rPr>
-      </w:pPr>
-      <w:r>
-        <w:rPr>
-          <w:rFonts w:ascii="Avenir Book" w:hAnsi="Avenir Book" w:cs="Arial"/>
-          <w:color w:val="000000"/>
-          <w:sz w:val="19"/>
-          <w:szCs w:val="19"/>
-        </w:rPr>
-        <w:t xml:space="preserve">En este </w:t>
-      </w:r>
-      <w:r>
-        <w:rPr>
-          <w:rFonts w:ascii="Avenir Book" w:hAnsi="Avenir Book" w:cs="Arial"/>
-          <w:color w:val="000000"/>
-          <w:sz w:val="19"/>
-          <w:szCs w:val="19"/>
-        </w:rPr>
-        <w:t>segundo</w:t>
-      </w:r>
-      <w:r>
-        <w:rPr>
-          <w:rFonts w:ascii="Avenir Book" w:hAnsi="Avenir Book" w:cs="Arial"/>
-          <w:color w:val="000000"/>
-          <w:sz w:val="19"/>
-          <w:szCs w:val="19"/>
-        </w:rPr>
-        <w:t xml:space="preserve"> concentrado</w:t>
-      </w:r>
-      <w:r>
-        <w:rPr>
-          <w:rFonts w:ascii="Avenir Book" w:hAnsi="Avenir Book" w:cs="Arial"/>
-          <w:color w:val="000000"/>
-          <w:sz w:val="19"/>
-          <w:szCs w:val="19"/>
-        </w:rPr>
-        <w:t>,</w:t>
-      </w:r>
-      <w:r>
-        <w:rPr>
-          <w:rFonts w:ascii="Avenir Book" w:hAnsi="Avenir Book" w:cs="Arial"/>
-          <w:color w:val="000000"/>
-          <w:sz w:val="19"/>
-          <w:szCs w:val="19"/>
-        </w:rPr>
-        <w:t xml:space="preserve"> los resultados </w:t>
-      </w:r>
-      <w:r>
-        <w:rPr>
-          <w:rFonts w:ascii="Avenir Book" w:hAnsi="Avenir Book" w:cs="Arial"/>
-          <w:color w:val="000000"/>
-          <w:sz w:val="19"/>
-          <w:szCs w:val="19"/>
-        </w:rPr>
-        <w:t xml:space="preserve"> presentan una mejora con respecto de los resultados del mes anterior.</w:t>
-      </w:r>
-    </w:p>
-    <w:p>
-      <w:pPr>
-        <w:autoSpaceDE w:val="0"/>
-        <w:autoSpaceDN w:val="0"/>
-        <w:adjustRightInd w:val="0"/>
-        <w:spacing w:after="0" w:line="240" w:lineRule="auto"/>
-        <w:ind w:left="720"/>
-        <w:rPr>
-          <w:rFonts w:ascii="Avenir Book" w:hAnsi="Avenir Book" w:cs="Arial"/>
-          <w:color w:val="000000"/>
-          <w:sz w:val="21"/>
-          <w:szCs w:val="21"/>
-        </w:rPr>
-      </w:pPr>
-    </w:p>
-    <w:p>
-      <w:pPr>
-        <w:pStyle w:val="Prrafodelista"/>
-        <w:numPr>
-          <w:ilvl w:val="0"/>
-          <w:numId w:val="5"/>
-        </w:numPr>
-        <w:autoSpaceDE w:val="0"/>
-        <w:autoSpaceDN w:val="0"/>
-        <w:adjustRightInd w:val="0"/>
-        <w:spacing w:after="0" w:line="240" w:lineRule="auto"/>
-        <w:rPr>
-          <w:rFonts w:ascii="Avenir Book" w:hAnsi="Avenir Book" w:cs="Arial"/>
-          <w:color w:val="000000"/>
-          <w:sz w:val="21"/>
-          <w:szCs w:val="21"/>
-        </w:rPr>
-      </w:pPr>
-      <w:r>
-        <w:rPr>
-          <w:rFonts w:ascii="Avenir Book" w:hAnsi="Avenir Book" w:cs="Arial"/>
-          <w:color w:val="000000"/>
-          <w:sz w:val="21"/>
-          <w:szCs w:val="21"/>
-        </w:rPr>
-        <w:t>Tema Análisis de Riesgos.</w:t>
+          <w:sz w:val="21"/>
+          <w:szCs w:val="21"/>
+        </w:rPr>
+      </w:pPr>
+      <w:r>
+        <w:rPr>
+          <w:rFonts w:ascii="Avenir Book" w:hAnsi="Avenir Book" w:cs="Arial"/>
+          <w:color w:val="000000"/>
+          <w:sz w:val="21"/>
+          <w:szCs w:val="21"/>
+        </w:rPr>
+        <w:t>Se da seguimiento con el reporte presentado anteriormente</w:t>
+      </w:r>
+      <w:r>
+        <w:rPr>
+          <w:rFonts w:ascii="Avenir Book" w:hAnsi="Avenir Book" w:cs="Arial"/>
+          <w:color w:val="000000"/>
+          <w:sz w:val="21"/>
+          <w:szCs w:val="21"/>
+        </w:rPr>
+        <w:t xml:space="preserve"> y se genera una observación del mismo ya que se siguen presentando desviaciones mayores en las secciones de costos y esfuerzo pese a que se tienen registrados clientes a los cuales se les brinda el servicio a prestar, por otra parte el resto de los riesgos siguen en el estado actual ya que no se han p</w:t>
+      </w:r>
+      <w:r>
+        <w:rPr>
+          <w:rFonts w:ascii="Avenir Book" w:hAnsi="Avenir Book" w:cs="Arial"/>
+          <w:color w:val="000000"/>
+          <w:sz w:val="21"/>
+          <w:szCs w:val="21"/>
+        </w:rPr>
+        <w:t>resentado ninguno en particular.</w:t>
       </w:r>
     </w:p>
     <w:p>
@@ -840,25 +794,16 @@
           <w:sz w:val="21"/>
           <w:szCs w:val="21"/>
         </w:rPr>
-        <w:t>Se da seguimiento con el reporte presentado anteriormente</w:t>
-      </w:r>
-      <w:r>
-        <w:rPr>
-          <w:rFonts w:ascii="Avenir Book" w:hAnsi="Avenir Book" w:cs="Arial"/>
-          <w:color w:val="000000"/>
-          <w:sz w:val="21"/>
-          <w:szCs w:val="21"/>
-        </w:rPr>
-        <w:t xml:space="preserve"> y se genera una observación del mismo ya que se siguen presentando desviaciones mayores en las secciones de costos y esfuerzo pese a que se tienen registrados clientes a los cuales se les brinda el servicio a prestar, por otra parte el resto de los riesgos siguen en el estado actual ya que no se han p</w:t>
-      </w:r>
-      <w:r>
-        <w:rPr>
-          <w:rFonts w:ascii="Avenir Book" w:hAnsi="Avenir Book" w:cs="Arial"/>
-          <w:color w:val="000000"/>
-          <w:sz w:val="21"/>
-          <w:szCs w:val="21"/>
-        </w:rPr>
-        <w:t>resentado ninguno en particular.</w:t>
+        <w:t>Se evalúa la periodicidad con la que debe generarse mantenimiento al servicio web contemplado en el plan de riesgos resumiendo conveniente generar limpieza de forma mensual y se acepta el cargo en nombre de Jovanny zepeda</w:t>
+      </w:r>
+      <w:r>
+        <w:rPr>
+          <w:rFonts w:ascii="Avenir Book" w:hAnsi="Avenir Book" w:cs="Arial"/>
+          <w:color w:val="000000"/>
+          <w:sz w:val="21"/>
+          <w:szCs w:val="21"/>
+        </w:rPr>
+        <w:t>.</w:t>
       </w:r>
     </w:p>
     <w:p>
@@ -886,55 +831,7 @@
           <w:sz w:val="21"/>
           <w:szCs w:val="21"/>
         </w:rPr>
-        <w:t>Se evalúa la periodicidad con la que debe generarse mantenimiento al servicio web contemplado en el plan de riesgos resumiendo conveniente generar limpieza de forma mensual y se acepta el cargo en nombre de Jovanny zepeda</w:t>
-      </w:r>
-      <w:r>
-        <w:rPr>
-          <w:rFonts w:ascii="Avenir Book" w:hAnsi="Avenir Book" w:cs="Arial"/>
-          <w:color w:val="000000"/>
-          <w:sz w:val="21"/>
-          <w:szCs w:val="21"/>
-        </w:rPr>
-        <w:t>.</w:t>
-      </w:r>
-    </w:p>
-    <w:p>
-      <w:pPr>
-        <w:pStyle w:val="Prrafodelista"/>
-        <w:numPr>
-          <w:ilvl w:val="1"/>
-          <w:numId w:val="5"/>
-        </w:numPr>
-        <w:autoSpaceDE w:val="0"/>
-        <w:autoSpaceDN w:val="0"/>
-        <w:adjustRightInd w:val="0"/>
-        <w:spacing w:after="0" w:line="240" w:lineRule="auto"/>
-        <w:rPr>
-          <w:rFonts w:ascii="Avenir Book" w:hAnsi="Avenir Book" w:cs="Arial"/>
-          <w:color w:val="000000"/>
-          <w:sz w:val="21"/>
-          <w:szCs w:val="21"/>
-        </w:rPr>
-      </w:pPr>
-      <w:r>
-        <w:rPr>
-          <w:rFonts w:ascii="Avenir Book" w:hAnsi="Avenir Book" w:cs="Arial"/>
-          <w:color w:val="000000"/>
-          <w:sz w:val="21"/>
-          <w:szCs w:val="21"/>
-        </w:rPr>
-        <w:t>Se ejecuta el plan de mitigación respaldando la información</w:t>
-      </w:r>
-      <w:bookmarkStart w:id="0" w:name="_GoBack"/>
-      <w:bookmarkEnd w:id="0"/>
-      <w:r>
-        <w:rPr>
-          <w:rFonts w:ascii="Avenir Book" w:hAnsi="Avenir Book" w:cs="Arial"/>
-          <w:color w:val="000000"/>
-          <w:sz w:val="21"/>
-          <w:szCs w:val="21"/>
-        </w:rPr>
-        <w:t xml:space="preserve"> del servidor Mantis en el repositorio de documentos para el proyecto solo que en este caso se hace uso de la línea Respaldo.</w:t>
+        <w:t>Se ejecuta el plan de mitigación respaldando la información del servidor Mantis en el repositorio de documentos para el proyecto solo que en este caso se hace uso de la línea Respaldo.</w:t>
       </w:r>
     </w:p>
     <w:p>

</xml_diff>